<commit_message>
removed the uneccessary folders and files
</commit_message>
<xml_diff>
--- a/Kubernetes/Kubernetes Architecture.docx
+++ b/Kubernetes/Kubernetes Architecture.docx
@@ -868,31 +868,203 @@
           <w:rFonts w:ascii="Arial" w:hAnsi="Arial" w:cs="Arial"/>
         </w:rPr>
       </w:pPr>
+      <w:r>
+        <w:rPr>
+          <w:rFonts w:ascii="Arial" w:hAnsi="Arial" w:cs="Arial"/>
+        </w:rPr>
+        <w:t xml:space="preserve">Cloud providers </w:t>
+      </w:r>
+      <w:r>
+        <w:rPr>
+          <w:rFonts w:ascii="Arial" w:hAnsi="Arial" w:cs="Arial"/>
+        </w:rPr>
+        <w:t>charge</w:t>
+      </w:r>
+      <w:r>
+        <w:rPr>
+          <w:rFonts w:ascii="Arial" w:hAnsi="Arial" w:cs="Arial"/>
+        </w:rPr>
+        <w:t xml:space="preserve"> exorbitant amounts for every static IP address for the load balancer</w:t>
+      </w:r>
+      <w:r>
+        <w:rPr>
+          <w:rFonts w:ascii="Arial" w:hAnsi="Arial" w:cs="Arial"/>
+        </w:rPr>
+        <w:t xml:space="preserve"> (Elastic IP addresses)</w:t>
+      </w:r>
+    </w:p>
+    <w:p>
+      <w:pPr>
+        <w:rPr>
+          <w:rFonts w:ascii="Arial" w:hAnsi="Arial" w:cs="Arial"/>
+          <w:b/>
+        </w:rPr>
+      </w:pPr>
+      <w:r>
+        <w:rPr>
+          <w:rFonts w:ascii="Arial" w:hAnsi="Arial" w:cs="Arial"/>
+          <w:b/>
+        </w:rPr>
+        <w:t>Role Based Access Control (RBAC)</w:t>
+      </w:r>
+    </w:p>
+    <w:p>
+      <w:pPr>
+        <w:rPr>
+          <w:rFonts w:ascii="Arial" w:hAnsi="Arial" w:cs="Arial"/>
+        </w:rPr>
+      </w:pPr>
+      <w:r>
+        <w:rPr>
+          <w:rFonts w:ascii="Arial" w:hAnsi="Arial" w:cs="Arial"/>
+        </w:rPr>
+        <w:t>This is for managing user permission and policies, and below is the following component:</w:t>
+      </w:r>
+    </w:p>
+    <w:p>
+      <w:pPr>
+        <w:pStyle w:val="ListParagraph"/>
+        <w:numPr>
+          <w:ilvl w:val="0"/>
+          <w:numId w:val="7"/>
+        </w:numPr>
+        <w:rPr>
+          <w:rFonts w:ascii="Arial" w:hAnsi="Arial" w:cs="Arial"/>
+        </w:rPr>
+      </w:pPr>
+      <w:r>
+        <w:rPr>
+          <w:rFonts w:ascii="Arial" w:hAnsi="Arial" w:cs="Arial"/>
+        </w:rPr>
+        <w:t>Service/user account</w:t>
+      </w:r>
+    </w:p>
+    <w:p>
+      <w:pPr>
+        <w:pStyle w:val="ListParagraph"/>
+        <w:numPr>
+          <w:ilvl w:val="1"/>
+          <w:numId w:val="7"/>
+        </w:numPr>
+        <w:rPr>
+          <w:rFonts w:ascii="Arial" w:hAnsi="Arial" w:cs="Arial"/>
+        </w:rPr>
+      </w:pPr>
+      <w:r>
+        <w:rPr>
+          <w:rFonts w:ascii="Arial" w:hAnsi="Arial" w:cs="Arial"/>
+        </w:rPr>
+        <w:t>U</w:t>
+      </w:r>
+      <w:r>
+        <w:rPr>
+          <w:rFonts w:ascii="Arial" w:hAnsi="Arial" w:cs="Arial"/>
+        </w:rPr>
+        <w:t xml:space="preserve">se for managing </w:t>
+      </w:r>
+      <w:r>
+        <w:rPr>
+          <w:rFonts w:ascii="Arial" w:hAnsi="Arial" w:cs="Arial"/>
+        </w:rPr>
+        <w:t>users'</w:t>
+      </w:r>
+      <w:r>
+        <w:rPr>
+          <w:rFonts w:ascii="Arial" w:hAnsi="Arial" w:cs="Arial"/>
+        </w:rPr>
+        <w:t xml:space="preserve"> permissions, and the service they </w:t>
+      </w:r>
+      <w:r>
+        <w:rPr>
+          <w:rFonts w:ascii="Arial" w:hAnsi="Arial" w:cs="Arial"/>
+        </w:rPr>
+        <w:t>can</w:t>
+      </w:r>
+      <w:r>
+        <w:rPr>
+          <w:rFonts w:ascii="Arial" w:hAnsi="Arial" w:cs="Arial"/>
+        </w:rPr>
+        <w:t xml:space="preserve"> access (Pods, Service, Deployment, etc.)</w:t>
+      </w:r>
+    </w:p>
+    <w:p>
+      <w:pPr>
+        <w:pStyle w:val="ListParagraph"/>
+        <w:numPr>
+          <w:ilvl w:val="0"/>
+          <w:numId w:val="7"/>
+        </w:numPr>
+        <w:rPr>
+          <w:rFonts w:ascii="Arial" w:hAnsi="Arial" w:cs="Arial"/>
+        </w:rPr>
+      </w:pPr>
+      <w:r>
+        <w:rPr>
+          <w:rFonts w:ascii="Arial" w:hAnsi="Arial" w:cs="Arial"/>
+        </w:rPr>
+        <w:t>Roles/Cluster Roles</w:t>
+      </w:r>
+    </w:p>
+    <w:p>
+      <w:pPr>
+        <w:pStyle w:val="ListParagraph"/>
+        <w:numPr>
+          <w:ilvl w:val="1"/>
+          <w:numId w:val="7"/>
+        </w:numPr>
+        <w:rPr>
+          <w:rFonts w:ascii="Arial" w:hAnsi="Arial" w:cs="Arial"/>
+        </w:rPr>
+      </w:pPr>
+      <w:r>
+        <w:rPr>
+          <w:rFonts w:ascii="Arial" w:hAnsi="Arial" w:cs="Arial"/>
+        </w:rPr>
+        <w:t>For assigning the respective user’s permissions</w:t>
+      </w:r>
+    </w:p>
+    <w:p>
+      <w:pPr>
+        <w:pStyle w:val="ListParagraph"/>
+        <w:numPr>
+          <w:ilvl w:val="0"/>
+          <w:numId w:val="7"/>
+        </w:numPr>
+        <w:rPr>
+          <w:rFonts w:ascii="Arial" w:hAnsi="Arial" w:cs="Arial"/>
+        </w:rPr>
+      </w:pPr>
+      <w:r>
+        <w:rPr>
+          <w:rFonts w:ascii="Arial" w:hAnsi="Arial" w:cs="Arial"/>
+        </w:rPr>
+        <w:t>Roles bindings/Cluster Roles</w:t>
+      </w:r>
+    </w:p>
+    <w:p>
+      <w:pPr>
+        <w:pStyle w:val="ListParagraph"/>
+        <w:numPr>
+          <w:ilvl w:val="1"/>
+          <w:numId w:val="7"/>
+        </w:numPr>
+        <w:rPr>
+          <w:rFonts w:ascii="Arial" w:hAnsi="Arial" w:cs="Arial"/>
+        </w:rPr>
+      </w:pPr>
+      <w:r>
+        <w:rPr>
+          <w:rFonts w:ascii="Arial" w:hAnsi="Arial" w:cs="Arial"/>
+        </w:rPr>
+        <w:t xml:space="preserve">Assigned or attached the respective roles to the users, </w:t>
+      </w:r>
       <w:bookmarkStart w:id="0" w:name="_GoBack"/>
       <w:bookmarkEnd w:id="0"/>
       <w:r>
         <w:rPr>
           <w:rFonts w:ascii="Arial" w:hAnsi="Arial" w:cs="Arial"/>
         </w:rPr>
-        <w:t xml:space="preserve">Cloud providers </w:t>
-      </w:r>
-      <w:r>
-        <w:rPr>
-          <w:rFonts w:ascii="Arial" w:hAnsi="Arial" w:cs="Arial"/>
-        </w:rPr>
-        <w:t>charge</w:t>
-      </w:r>
-      <w:r>
-        <w:rPr>
-          <w:rFonts w:ascii="Arial" w:hAnsi="Arial" w:cs="Arial"/>
-        </w:rPr>
-        <w:t xml:space="preserve"> exorbitant amounts for every static IP address for the load balancer</w:t>
-      </w:r>
-      <w:r>
-        <w:rPr>
-          <w:rFonts w:ascii="Arial" w:hAnsi="Arial" w:cs="Arial"/>
-        </w:rPr>
-        <w:t xml:space="preserve"> (Elastic IP addresses)</w:t>
+        <w:t>created by roles.</w:t>
       </w:r>
     </w:p>
     <w:p>
@@ -1276,6 +1448,119 @@
     </w:lvl>
   </w:abstractNum>
   <w:abstractNum w:abstractNumId="3" w15:restartNumberingAfterBreak="0">
+    <w:nsid w:val="3BD62F46"/>
+    <w:multiLevelType w:val="hybridMultilevel"/>
+    <w:tmpl w:val="B8623AF2"/>
+    <w:lvl w:ilvl="0" w:tplc="04090001">
+      <w:start w:val="1"/>
+      <w:numFmt w:val="bullet"/>
+      <w:lvlText w:val=""/>
+      <w:lvlJc w:val="left"/>
+      <w:pPr>
+        <w:ind w:left="720" w:hanging="360"/>
+      </w:pPr>
+      <w:rPr>
+        <w:rFonts w:ascii="Symbol" w:hAnsi="Symbol" w:hint="default"/>
+      </w:rPr>
+    </w:lvl>
+    <w:lvl w:ilvl="1" w:tplc="04090003">
+      <w:start w:val="1"/>
+      <w:numFmt w:val="bullet"/>
+      <w:lvlText w:val="o"/>
+      <w:lvlJc w:val="left"/>
+      <w:pPr>
+        <w:ind w:left="1440" w:hanging="360"/>
+      </w:pPr>
+      <w:rPr>
+        <w:rFonts w:ascii="Courier New" w:hAnsi="Courier New" w:cs="Courier New" w:hint="default"/>
+      </w:rPr>
+    </w:lvl>
+    <w:lvl w:ilvl="2" w:tplc="04090005" w:tentative="1">
+      <w:start w:val="1"/>
+      <w:numFmt w:val="bullet"/>
+      <w:lvlText w:val=""/>
+      <w:lvlJc w:val="left"/>
+      <w:pPr>
+        <w:ind w:left="2160" w:hanging="360"/>
+      </w:pPr>
+      <w:rPr>
+        <w:rFonts w:ascii="Wingdings" w:hAnsi="Wingdings" w:hint="default"/>
+      </w:rPr>
+    </w:lvl>
+    <w:lvl w:ilvl="3" w:tplc="04090001" w:tentative="1">
+      <w:start w:val="1"/>
+      <w:numFmt w:val="bullet"/>
+      <w:lvlText w:val=""/>
+      <w:lvlJc w:val="left"/>
+      <w:pPr>
+        <w:ind w:left="2880" w:hanging="360"/>
+      </w:pPr>
+      <w:rPr>
+        <w:rFonts w:ascii="Symbol" w:hAnsi="Symbol" w:hint="default"/>
+      </w:rPr>
+    </w:lvl>
+    <w:lvl w:ilvl="4" w:tplc="04090003" w:tentative="1">
+      <w:start w:val="1"/>
+      <w:numFmt w:val="bullet"/>
+      <w:lvlText w:val="o"/>
+      <w:lvlJc w:val="left"/>
+      <w:pPr>
+        <w:ind w:left="3600" w:hanging="360"/>
+      </w:pPr>
+      <w:rPr>
+        <w:rFonts w:ascii="Courier New" w:hAnsi="Courier New" w:cs="Courier New" w:hint="default"/>
+      </w:rPr>
+    </w:lvl>
+    <w:lvl w:ilvl="5" w:tplc="04090005" w:tentative="1">
+      <w:start w:val="1"/>
+      <w:numFmt w:val="bullet"/>
+      <w:lvlText w:val=""/>
+      <w:lvlJc w:val="left"/>
+      <w:pPr>
+        <w:ind w:left="4320" w:hanging="360"/>
+      </w:pPr>
+      <w:rPr>
+        <w:rFonts w:ascii="Wingdings" w:hAnsi="Wingdings" w:hint="default"/>
+      </w:rPr>
+    </w:lvl>
+    <w:lvl w:ilvl="6" w:tplc="04090001" w:tentative="1">
+      <w:start w:val="1"/>
+      <w:numFmt w:val="bullet"/>
+      <w:lvlText w:val=""/>
+      <w:lvlJc w:val="left"/>
+      <w:pPr>
+        <w:ind w:left="5040" w:hanging="360"/>
+      </w:pPr>
+      <w:rPr>
+        <w:rFonts w:ascii="Symbol" w:hAnsi="Symbol" w:hint="default"/>
+      </w:rPr>
+    </w:lvl>
+    <w:lvl w:ilvl="7" w:tplc="04090003" w:tentative="1">
+      <w:start w:val="1"/>
+      <w:numFmt w:val="bullet"/>
+      <w:lvlText w:val="o"/>
+      <w:lvlJc w:val="left"/>
+      <w:pPr>
+        <w:ind w:left="5760" w:hanging="360"/>
+      </w:pPr>
+      <w:rPr>
+        <w:rFonts w:ascii="Courier New" w:hAnsi="Courier New" w:cs="Courier New" w:hint="default"/>
+      </w:rPr>
+    </w:lvl>
+    <w:lvl w:ilvl="8" w:tplc="04090005" w:tentative="1">
+      <w:start w:val="1"/>
+      <w:numFmt w:val="bullet"/>
+      <w:lvlText w:val=""/>
+      <w:lvlJc w:val="left"/>
+      <w:pPr>
+        <w:ind w:left="6480" w:hanging="360"/>
+      </w:pPr>
+      <w:rPr>
+        <w:rFonts w:ascii="Wingdings" w:hAnsi="Wingdings" w:hint="default"/>
+      </w:rPr>
+    </w:lvl>
+  </w:abstractNum>
+  <w:abstractNum w:abstractNumId="4" w15:restartNumberingAfterBreak="0">
     <w:nsid w:val="42700D6A"/>
     <w:multiLevelType w:val="hybridMultilevel"/>
     <w:tmpl w:val="BA921086"/>
@@ -1388,7 +1673,7 @@
       </w:rPr>
     </w:lvl>
   </w:abstractNum>
-  <w:abstractNum w:abstractNumId="4" w15:restartNumberingAfterBreak="0">
+  <w:abstractNum w:abstractNumId="5" w15:restartNumberingAfterBreak="0">
     <w:nsid w:val="5FD94820"/>
     <w:multiLevelType w:val="hybridMultilevel"/>
     <w:tmpl w:val="5914D774"/>
@@ -1501,7 +1786,7 @@
       </w:rPr>
     </w:lvl>
   </w:abstractNum>
-  <w:abstractNum w:abstractNumId="5" w15:restartNumberingAfterBreak="0">
+  <w:abstractNum w:abstractNumId="6" w15:restartNumberingAfterBreak="0">
     <w:nsid w:val="7DD82831"/>
     <w:multiLevelType w:val="hybridMultilevel"/>
     <w:tmpl w:val="1F8EF5EA"/>
@@ -1615,7 +1900,7 @@
     </w:lvl>
   </w:abstractNum>
   <w:num w:numId="1">
-    <w:abstractNumId w:val="4"/>
+    <w:abstractNumId w:val="5"/>
   </w:num>
   <w:num w:numId="2">
     <w:abstractNumId w:val="1"/>
@@ -1627,9 +1912,12 @@
     <w:abstractNumId w:val="2"/>
   </w:num>
   <w:num w:numId="5">
-    <w:abstractNumId w:val="5"/>
+    <w:abstractNumId w:val="6"/>
   </w:num>
   <w:num w:numId="6">
+    <w:abstractNumId w:val="4"/>
+  </w:num>
+  <w:num w:numId="7">
     <w:abstractNumId w:val="3"/>
   </w:num>
 </w:numbering>

</xml_diff>